<commit_message>
Actualizar cÃ³digo Python de la API
</commit_message>
<xml_diff>
--- a/templates/cobro_ 2026.docx
+++ b/templates/cobro_ 2026.docx
@@ -1,6 +1,6 @@
 
 <file path=word/document.xml><?xml version="1.0" encoding="utf-8"?>
-<w:document xmlns:wpc="http://schemas.microsoft.com/office/word/2010/wordprocessingCanvas" xmlns:cx="http://schemas.microsoft.com/office/drawing/2014/chartex" xmlns:cx1="http://schemas.microsoft.com/office/drawing/2015/9/8/chartex" xmlns:cx2="http://schemas.microsoft.com/office/drawing/2015/10/21/chartex" xmlns:cx3="http://schemas.microsoft.com/office/drawing/2016/5/9/chartex" xmlns:cx4="http://schemas.microsoft.com/office/drawing/2016/5/10/chartex" xmlns:cx5="http://schemas.microsoft.com/office/drawing/2016/5/11/chartex" xmlns:cx6="http://schemas.microsoft.com/office/drawing/2016/5/12/chartex" xmlns:cx7="http://schemas.microsoft.com/office/drawing/2016/5/13/chartex" xmlns:cx8="http://schemas.microsoft.com/office/drawing/2016/5/14/chartex" xmlns:mc="http://schemas.openxmlformats.org/markup-compatibility/2006" xmlns:aink="http://schemas.microsoft.com/office/drawing/2016/ink" xmlns:am3d="http://schemas.microsoft.com/office/drawing/2017/model3d" xmlns:o="urn:schemas-microsoft-com:office:office" xmlns:oel="http://schemas.microsoft.com/office/2019/extlst" xmlns:r="http://schemas.openxmlformats.org/officeDocument/2006/relationships" xmlns:m="http://schemas.openxmlformats.org/officeDocument/2006/math" xmlns:v="urn:schemas-microsoft-com:vml" xmlns:wp14="http://schemas.microsoft.com/office/word/2010/wordprocessingDrawing" xmlns:wp="http://schemas.openxmlformats.org/drawingml/2006/wordprocessingDrawing" xmlns:w10="urn:schemas-microsoft-com:office:word" xmlns:w="http://schemas.openxmlformats.org/wordprocessingml/2006/main" xmlns:w14="http://schemas.microsoft.com/office/word/2010/wordml" xmlns:w15="http://schemas.microsoft.com/office/word/2012/wordml" xmlns:w16cex="http://schemas.microsoft.com/office/word/2018/wordml/cex" xmlns:w16cid="http://schemas.microsoft.com/office/word/2016/wordml/cid" xmlns:w16="http://schemas.microsoft.com/office/word/2018/wordml" xmlns:w16du="http://schemas.microsoft.com/office/word/2023/wordml/word16du" xmlns:w16sdtdh="http://schemas.microsoft.com/office/word/2020/wordml/sdtdatahash" xmlns:w16se="http://schemas.microsoft.com/office/word/2015/wordml/symex" xmlns:wpg="http://schemas.microsoft.com/office/word/2010/wordprocessingGroup" xmlns:wpi="http://schemas.microsoft.com/office/word/2010/wordprocessingInk" xmlns:wne="http://schemas.microsoft.com/office/word/2006/wordml" xmlns:wps="http://schemas.microsoft.com/office/word/2010/wordprocessingShape" mc:Ignorable="w14 w15 w16se w16cid w16 w16cex w16sdtdh w16du wp14">
+<w:document xmlns:wpc="http://schemas.microsoft.com/office/word/2010/wordprocessingCanvas" xmlns:cx="http://schemas.microsoft.com/office/drawing/2014/chartex" xmlns:cx1="http://schemas.microsoft.com/office/drawing/2015/9/8/chartex" xmlns:cx2="http://schemas.microsoft.com/office/drawing/2015/10/21/chartex" xmlns:cx3="http://schemas.microsoft.com/office/drawing/2016/5/9/chartex" xmlns:cx4="http://schemas.microsoft.com/office/drawing/2016/5/10/chartex" xmlns:cx5="http://schemas.microsoft.com/office/drawing/2016/5/11/chartex" xmlns:cx6="http://schemas.microsoft.com/office/drawing/2016/5/12/chartex" xmlns:cx7="http://schemas.microsoft.com/office/drawing/2016/5/13/chartex" xmlns:cx8="http://schemas.microsoft.com/office/drawing/2016/5/14/chartex" xmlns:mc="http://schemas.openxmlformats.org/markup-compatibility/2006" xmlns:aink="http://schemas.microsoft.com/office/drawing/2016/ink" xmlns:am3d="http://schemas.microsoft.com/office/drawing/2017/model3d" xmlns:o="urn:schemas-microsoft-com:office:office" xmlns:oel="http://schemas.microsoft.com/office/2019/extlst" xmlns:r="http://schemas.openxmlformats.org/officeDocument/2006/relationships" xmlns:m="http://schemas.openxmlformats.org/officeDocument/2006/math" xmlns:v="urn:schemas-microsoft-com:vml" xmlns:wp14="http://schemas.microsoft.com/office/word/2010/wordprocessingDrawing" xmlns:wp="http://schemas.openxmlformats.org/drawingml/2006/wordprocessingDrawing" xmlns:w10="urn:schemas-microsoft-com:office:word" xmlns:w="http://schemas.openxmlformats.org/wordprocessingml/2006/main" xmlns:w14="http://schemas.microsoft.com/office/word/2010/wordml" xmlns:w15="http://schemas.microsoft.com/office/word/2012/wordml" xmlns:w16cex="http://schemas.microsoft.com/office/word/2018/wordml/cex" xmlns:w16cid="http://schemas.microsoft.com/office/word/2016/wordml/cid" xmlns:w16="http://schemas.microsoft.com/office/word/2018/wordml" xmlns:w16du="http://schemas.microsoft.com/office/word/2023/wordml/word16du" xmlns:w16sdtdh="http://schemas.microsoft.com/office/word/2020/wordml/sdtdatahash" xmlns:w16sdtfl="http://schemas.microsoft.com/office/word/2024/wordml/sdtformatlock" xmlns:w16se="http://schemas.microsoft.com/office/word/2015/wordml/symex" xmlns:wpg="http://schemas.microsoft.com/office/word/2010/wordprocessingGroup" xmlns:wpi="http://schemas.microsoft.com/office/word/2010/wordprocessingInk" xmlns:wne="http://schemas.microsoft.com/office/word/2006/wordml" xmlns:wps="http://schemas.microsoft.com/office/word/2010/wordprocessingShape" mc:Ignorable="w14 w15 w16se w16cid w16 w16cex w16sdtdh w16sdtfl w16du wp14">
   <w:background w:color="FFFFFF"/>
   <w:body>
     <w:p>
@@ -91,7 +91,15 @@
           <w:b/>
           <w:lang w:val="es-MX"/>
         </w:rPr>
-        <w:t xml:space="preserve">NOMBRE </w:t>
+        <w:t>Name1</w:t>
+      </w:r>
+      <w:r>
+        <w:rPr>
+          <w:rFonts w:ascii="Arial" w:hAnsi="Arial" w:cs="Arial"/>
+          <w:b/>
+          <w:lang w:val="es-MX"/>
+        </w:rPr>
+        <w:t xml:space="preserve"> </w:t>
       </w:r>
     </w:p>
     <w:p>
@@ -109,15 +117,7 @@
           <w:b/>
           <w:lang w:val="es-MX"/>
         </w:rPr>
-        <w:t>CC</w:t>
-      </w:r>
-      <w:r>
-        <w:rPr>
-          <w:rFonts w:ascii="Arial" w:hAnsi="Arial" w:cs="Arial"/>
-          <w:b/>
-          <w:lang w:val="es-MX"/>
-        </w:rPr>
-        <w:t xml:space="preserve"> N: </w:t>
+        <w:t>Cedu1</w:t>
       </w:r>
     </w:p>
     <w:p>
@@ -145,7 +145,19 @@
         <w:rPr>
           <w:rFonts w:ascii="Arial" w:hAnsi="Arial" w:cs="Arial"/>
         </w:rPr>
-        <w:t xml:space="preserve">CHA: ENERO DE 2026                                                                                                                                                                                                               </w:t>
+        <w:t xml:space="preserve">CHA: </w:t>
+      </w:r>
+      <w:r>
+        <w:rPr>
+          <w:rFonts w:ascii="Arial" w:hAnsi="Arial" w:cs="Arial"/>
+        </w:rPr>
+        <w:t>mes1</w:t>
+      </w:r>
+      <w:r>
+        <w:rPr>
+          <w:rFonts w:ascii="Arial" w:hAnsi="Arial" w:cs="Arial"/>
+        </w:rPr>
+        <w:t xml:space="preserve"> DE 2026                                                                                                                                                                                                               </w:t>
       </w:r>
     </w:p>
     <w:p>
@@ -173,7 +185,19 @@
         <w:rPr>
           <w:rFonts w:ascii="Arial" w:hAnsi="Arial" w:cs="Arial"/>
         </w:rPr>
-        <w:t xml:space="preserve"> $  </w:t>
+        <w:t xml:space="preserve"> $</w:t>
+      </w:r>
+      <w:r>
+        <w:rPr>
+          <w:rFonts w:ascii="Arial" w:hAnsi="Arial" w:cs="Arial"/>
+        </w:rPr>
+        <w:t xml:space="preserve"> valor1</w:t>
+      </w:r>
+      <w:r>
+        <w:rPr>
+          <w:rFonts w:ascii="Arial" w:hAnsi="Arial" w:cs="Arial"/>
+        </w:rPr>
+        <w:t xml:space="preserve">  </w:t>
       </w:r>
     </w:p>
     <w:p>
@@ -186,7 +210,31 @@
         <w:rPr>
           <w:rFonts w:ascii="Arial" w:hAnsi="Arial" w:cs="Arial"/>
         </w:rPr>
-        <w:t>POR CONCEPTO DE REALIZACION DE TURNOS DOMICILIARIOS POR ENFERMERIA EN OCAÑA N. DE S. DEL 01 AL 31 DE ENERO DEL 2026 RELACIONADOS ASI:</w:t>
+        <w:t xml:space="preserve">POR CONCEPTO DE REALIZACION DE TURNOS DOMICILIARIOS POR ENFERMERIA EN OCAÑA N. DE S. DEL 01 AL </w:t>
+      </w:r>
+      <w:r>
+        <w:rPr>
+          <w:rFonts w:ascii="Arial" w:hAnsi="Arial" w:cs="Arial"/>
+        </w:rPr>
+        <w:t>dia1</w:t>
+      </w:r>
+      <w:r>
+        <w:rPr>
+          <w:rFonts w:ascii="Arial" w:hAnsi="Arial" w:cs="Arial"/>
+        </w:rPr>
+        <w:t xml:space="preserve"> DE </w:t>
+      </w:r>
+      <w:r>
+        <w:rPr>
+          <w:rFonts w:ascii="Arial" w:hAnsi="Arial" w:cs="Arial"/>
+        </w:rPr>
+        <w:t>mes1</w:t>
+      </w:r>
+      <w:r>
+        <w:rPr>
+          <w:rFonts w:ascii="Arial" w:hAnsi="Arial" w:cs="Arial"/>
+        </w:rPr>
+        <w:t xml:space="preserve"> DEL 2026 RELACIONADOS ASI:</w:t>
       </w:r>
     </w:p>
     <w:p>
@@ -378,6 +426,12 @@
                 <w:rFonts w:ascii="Arial" w:hAnsi="Arial" w:cs="Arial"/>
               </w:rPr>
             </w:pPr>
+            <w:r>
+              <w:rPr>
+                <w:rFonts w:ascii="Arial" w:hAnsi="Arial" w:cs="Arial"/>
+              </w:rPr>
+              <w:t>paciente1</w:t>
+            </w:r>
           </w:p>
         </w:tc>
       </w:tr>
@@ -570,7 +624,7 @@
           </w:tcPr>
           <w:p>
             <w:pPr>
-              <w:jc w:val="center"/>
+              <w:jc w:val="right"/>
               <w:rPr>
                 <w:rFonts w:ascii="Arial" w:hAnsi="Arial" w:cs="Arial"/>
                 <w:b/>
@@ -584,6 +638,32 @@
                 <w:bCs/>
               </w:rPr>
               <w:t>TOTAL</w:t>
+            </w:r>
+            <w:r>
+              <w:rPr>
+                <w:rFonts w:ascii="Arial" w:hAnsi="Arial" w:cs="Arial"/>
+                <w:b/>
+                <w:bCs/>
+              </w:rPr>
+              <w:t xml:space="preserve"> </w:t>
+            </w:r>
+            <w:proofErr w:type="gramStart"/>
+            <w:r>
+              <w:rPr>
+                <w:rFonts w:ascii="Arial" w:hAnsi="Arial" w:cs="Arial"/>
+                <w:b/>
+                <w:bCs/>
+              </w:rPr>
+              <w:t>$  valor</w:t>
+            </w:r>
+            <w:proofErr w:type="gramEnd"/>
+            <w:r>
+              <w:rPr>
+                <w:rFonts w:ascii="Arial" w:hAnsi="Arial" w:cs="Arial"/>
+                <w:b/>
+                <w:bCs/>
+              </w:rPr>
+              <w:t xml:space="preserve">1          </w:t>
             </w:r>
           </w:p>
         </w:tc>
@@ -600,14 +680,6 @@
                 <w:bCs/>
               </w:rPr>
             </w:pPr>
-            <w:r>
-              <w:rPr>
-                <w:rFonts w:ascii="Arial" w:hAnsi="Arial" w:cs="Arial"/>
-                <w:b/>
-                <w:bCs/>
-              </w:rPr>
-              <w:t xml:space="preserve">$ </w:t>
-            </w:r>
           </w:p>
         </w:tc>
       </w:tr>
@@ -653,6 +725,12 @@
           <w:rFonts w:ascii="Arial" w:hAnsi="Arial" w:cs="Arial"/>
         </w:rPr>
         <w:t xml:space="preserve"> </w:t>
+      </w:r>
+      <w:r>
+        <w:rPr>
+          <w:rFonts w:ascii="Arial" w:hAnsi="Arial" w:cs="Arial"/>
+        </w:rPr>
+        <w:t>banco1</w:t>
       </w:r>
     </w:p>
     <w:p>
@@ -804,6 +882,13 @@
                 <w:b/>
               </w:rPr>
             </w:pPr>
+            <w:r>
+              <w:rPr>
+                <w:rFonts w:ascii="Arial" w:hAnsi="Arial" w:cs="Arial"/>
+                <w:b/>
+              </w:rPr>
+              <w:t>X</w:t>
+            </w:r>
           </w:p>
         </w:tc>
         <w:tc>
@@ -870,6 +955,13 @@
                 <w:b/>
               </w:rPr>
             </w:pPr>
+            <w:r>
+              <w:rPr>
+                <w:rFonts w:ascii="Arial" w:hAnsi="Arial" w:cs="Arial"/>
+                <w:b/>
+              </w:rPr>
+              <w:t>X</w:t>
+            </w:r>
           </w:p>
         </w:tc>
         <w:tc>
@@ -936,6 +1028,13 @@
                 <w:b/>
               </w:rPr>
             </w:pPr>
+            <w:r>
+              <w:rPr>
+                <w:rFonts w:ascii="Arial" w:hAnsi="Arial" w:cs="Arial"/>
+                <w:b/>
+              </w:rPr>
+              <w:t>X</w:t>
+            </w:r>
           </w:p>
         </w:tc>
         <w:tc>
@@ -1002,6 +1101,13 @@
                 <w:b/>
               </w:rPr>
             </w:pPr>
+            <w:r>
+              <w:rPr>
+                <w:rFonts w:ascii="Arial" w:hAnsi="Arial" w:cs="Arial"/>
+                <w:b/>
+              </w:rPr>
+              <w:t>X</w:t>
+            </w:r>
           </w:p>
         </w:tc>
         <w:tc>
@@ -1068,6 +1174,13 @@
                 <w:b/>
               </w:rPr>
             </w:pPr>
+            <w:r>
+              <w:rPr>
+                <w:rFonts w:ascii="Arial" w:hAnsi="Arial" w:cs="Arial"/>
+                <w:b/>
+              </w:rPr>
+              <w:t>X</w:t>
+            </w:r>
           </w:p>
         </w:tc>
         <w:tc>
@@ -1134,6 +1247,13 @@
                 <w:b/>
               </w:rPr>
             </w:pPr>
+            <w:r>
+              <w:rPr>
+                <w:rFonts w:ascii="Arial" w:hAnsi="Arial" w:cs="Arial"/>
+                <w:b/>
+              </w:rPr>
+              <w:t>X</w:t>
+            </w:r>
           </w:p>
         </w:tc>
         <w:tc>
@@ -1231,6 +1351,7 @@
               <w:rPr>
                 <w:rFonts w:ascii="Arial" w:hAnsi="Arial" w:cs="Arial"/>
                 <w:b/>
+                <w:lang w:val="es-MX"/>
               </w:rPr>
             </w:pPr>
             <w:r>
@@ -1239,6 +1360,14 @@
                 <w:b/>
               </w:rPr>
               <w:t xml:space="preserve">C.C:  </w:t>
+            </w:r>
+            <w:r>
+              <w:rPr>
+                <w:rFonts w:ascii="Arial" w:hAnsi="Arial" w:cs="Arial"/>
+                <w:b/>
+                <w:lang w:val="es-MX"/>
+              </w:rPr>
+              <w:t>Cedu1</w:t>
             </w:r>
           </w:p>
         </w:tc>
@@ -1285,7 +1414,7 @@
 </file>
 
 <file path=word/styles.xml><?xml version="1.0" encoding="utf-8"?>
-<w:styles xmlns:mc="http://schemas.openxmlformats.org/markup-compatibility/2006" xmlns:r="http://schemas.openxmlformats.org/officeDocument/2006/relationships" xmlns:w="http://schemas.openxmlformats.org/wordprocessingml/2006/main" xmlns:w14="http://schemas.microsoft.com/office/word/2010/wordml" xmlns:w15="http://schemas.microsoft.com/office/word/2012/wordml" xmlns:w16cex="http://schemas.microsoft.com/office/word/2018/wordml/cex" xmlns:w16cid="http://schemas.microsoft.com/office/word/2016/wordml/cid" xmlns:w16="http://schemas.microsoft.com/office/word/2018/wordml" xmlns:w16du="http://schemas.microsoft.com/office/word/2023/wordml/word16du" xmlns:w16sdtdh="http://schemas.microsoft.com/office/word/2020/wordml/sdtdatahash" xmlns:w16se="http://schemas.microsoft.com/office/word/2015/wordml/symex" mc:Ignorable="w14 w15 w16se w16cid w16 w16cex w16sdtdh w16du">
+<w:styles xmlns:mc="http://schemas.openxmlformats.org/markup-compatibility/2006" xmlns:r="http://schemas.openxmlformats.org/officeDocument/2006/relationships" xmlns:w="http://schemas.openxmlformats.org/wordprocessingml/2006/main" xmlns:w14="http://schemas.microsoft.com/office/word/2010/wordml" xmlns:w15="http://schemas.microsoft.com/office/word/2012/wordml" xmlns:w16cex="http://schemas.microsoft.com/office/word/2018/wordml/cex" xmlns:w16cid="http://schemas.microsoft.com/office/word/2016/wordml/cid" xmlns:w16="http://schemas.microsoft.com/office/word/2018/wordml" xmlns:w16du="http://schemas.microsoft.com/office/word/2023/wordml/word16du" xmlns:w16sdtdh="http://schemas.microsoft.com/office/word/2020/wordml/sdtdatahash" xmlns:w16sdtfl="http://schemas.microsoft.com/office/word/2024/wordml/sdtformatlock" xmlns:w16se="http://schemas.microsoft.com/office/word/2015/wordml/symex" mc:Ignorable="w14 w15 w16se w16cid w16 w16cex w16sdtdh w16sdtfl w16du">
   <w:docDefaults>
     <w:rPrDefault>
       <w:rPr>

</xml_diff>

<commit_message>
Actualizar template Word de cuenta de cobro
</commit_message>
<xml_diff>
--- a/templates/cobro_ 2026.docx
+++ b/templates/cobro_ 2026.docx
@@ -559,7 +559,7 @@
               <w:rPr>
                 <w:rFonts w:ascii="Arial" w:hAnsi="Arial" w:cs="Arial"/>
               </w:rPr>
-              <w:t xml:space="preserve">4 </w:t>
+              <w:t xml:space="preserve"> </w:t>
             </w:r>
             <w:r>
               <w:rPr>
@@ -1276,13 +1276,6 @@
         </w:tc>
       </w:tr>
     </w:tbl>
-    <w:p>
-      <w:pPr>
-        <w:rPr>
-          <w:rFonts w:ascii="Arial" w:hAnsi="Arial" w:cs="Arial"/>
-        </w:rPr>
-      </w:pPr>
-    </w:p>
     <w:p>
       <w:pPr>
         <w:rPr>

</xml_diff>

<commit_message>
Actualizar template Word de cuenta de cobro con variables Num1 (telÃ©fono) y banco1
</commit_message>
<xml_diff>
--- a/templates/cobro_ 2026.docx
+++ b/templates/cobro_ 2026.docx
@@ -234,7 +234,7 @@
         <w:rPr>
           <w:rFonts w:ascii="Arial" w:hAnsi="Arial" w:cs="Arial"/>
         </w:rPr>
-        <w:t xml:space="preserve"> DEL 2026 RELACIONADOS ASI:</w:t>
+        <w:t xml:space="preserve"> RELACIONADOS ASI:</w:t>
       </w:r>
     </w:p>
     <w:p>
@@ -1320,6 +1320,21 @@
                 <w:b/>
               </w:rPr>
               <w:t>NOMBRE:</w:t>
+            </w:r>
+          </w:p>
+          <w:p>
+            <w:pPr>
+              <w:rPr>
+                <w:rFonts w:ascii="Arial" w:hAnsi="Arial" w:cs="Arial"/>
+                <w:b/>
+              </w:rPr>
+            </w:pPr>
+            <w:r>
+              <w:rPr>
+                <w:rFonts w:ascii="Arial" w:hAnsi="Arial" w:cs="Arial"/>
+                <w:b/>
+              </w:rPr>
+              <w:t>Num1</w:t>
             </w:r>
           </w:p>
         </w:tc>

</xml_diff>

<commit_message>
Actualizar template Word y cÃ³digo con campos de telÃ©fono (Num1) y banco (banco1)
</commit_message>
<xml_diff>
--- a/templates/cobro_ 2026.docx
+++ b/templates/cobro_ 2026.docx
@@ -710,7 +710,19 @@
         <w:rPr>
           <w:rFonts w:ascii="Arial" w:hAnsi="Arial" w:cs="Arial"/>
         </w:rPr>
-        <w:t xml:space="preserve">FAVOR CONSIGNAR A LA CUENTA DE AHORROS BANCOLOMBIA </w:t>
+        <w:t xml:space="preserve">FAVOR CONSIGNAR A LA CUENTA DE AHORROS </w:t>
+      </w:r>
+      <w:r>
+        <w:rPr>
+          <w:rFonts w:ascii="Arial" w:hAnsi="Arial" w:cs="Arial"/>
+        </w:rPr>
+        <w:t>banco1</w:t>
+      </w:r>
+      <w:r>
+        <w:rPr>
+          <w:rFonts w:ascii="Arial" w:hAnsi="Arial" w:cs="Arial"/>
+        </w:rPr>
+        <w:t xml:space="preserve"> </w:t>
       </w:r>
       <w:proofErr w:type="spellStart"/>
       <w:r>

</xml_diff>

<commit_message>
Agregar template cuenta de cobro 8h y actualizar template 12h
</commit_message>
<xml_diff>
--- a/templates/cobro_ 2026.docx
+++ b/templates/cobro_ 2026.docx
@@ -210,13 +210,43 @@
         <w:rPr>
           <w:rFonts w:ascii="Arial" w:hAnsi="Arial" w:cs="Arial"/>
         </w:rPr>
-        <w:t xml:space="preserve">POR CONCEPTO DE REALIZACION DE TURNOS DOMICILIARIOS POR ENFERMERIA EN OCAÑA N. DE S. DEL 01 AL </w:t>
+        <w:t xml:space="preserve">POR CONCEPTO DE REALIZACION DE TURNOS DOMICILIARIOS POR ENFERMERIA EN </w:t>
+      </w:r>
+      <w:r>
+        <w:rPr>
+          <w:rFonts w:ascii="Arial" w:hAnsi="Arial" w:cs="Arial"/>
+        </w:rPr>
+        <w:t>CONVENCION</w:t>
+      </w:r>
+      <w:r>
+        <w:rPr>
+          <w:rFonts w:ascii="Arial" w:hAnsi="Arial" w:cs="Arial"/>
+        </w:rPr>
+        <w:t xml:space="preserve"> N. DE S. DEL </w:t>
       </w:r>
       <w:r>
         <w:rPr>
           <w:rFonts w:ascii="Arial" w:hAnsi="Arial" w:cs="Arial"/>
         </w:rPr>
         <w:t>dia1</w:t>
+      </w:r>
+      <w:r>
+        <w:rPr>
+          <w:rFonts w:ascii="Arial" w:hAnsi="Arial" w:cs="Arial"/>
+        </w:rPr>
+        <w:t xml:space="preserve"> AL </w:t>
+      </w:r>
+      <w:r>
+        <w:rPr>
+          <w:rFonts w:ascii="Arial" w:hAnsi="Arial" w:cs="Arial"/>
+        </w:rPr>
+        <w:t>dia</w:t>
+      </w:r>
+      <w:r>
+        <w:rPr>
+          <w:rFonts w:ascii="Arial" w:hAnsi="Arial" w:cs="Arial"/>
+        </w:rPr>
+        <w:t>2</w:t>
       </w:r>
       <w:r>
         <w:rPr>
@@ -559,13 +589,7 @@
               <w:rPr>
                 <w:rFonts w:ascii="Arial" w:hAnsi="Arial" w:cs="Arial"/>
               </w:rPr>
-              <w:t xml:space="preserve"> </w:t>
-            </w:r>
-            <w:r>
-              <w:rPr>
-                <w:rFonts w:ascii="Arial" w:hAnsi="Arial" w:cs="Arial"/>
-              </w:rPr>
-              <w:t>TURNOS</w:t>
+              <w:t xml:space="preserve"> TURNOS</w:t>
             </w:r>
           </w:p>
         </w:tc>
@@ -584,20 +608,73 @@
               <w:rPr>
                 <w:rFonts w:ascii="Arial" w:hAnsi="Arial" w:cs="Arial"/>
               </w:rPr>
-              <w:t xml:space="preserve">$ </w:t>
-            </w:r>
-            <w:r>
-              <w:rPr>
-                <w:rFonts w:ascii="Arial" w:hAnsi="Arial" w:cs="Arial"/>
-              </w:rPr>
-              <w:t>24</w:t>
-            </w:r>
-            <w:r>
-              <w:rPr>
-                <w:rFonts w:ascii="Arial" w:hAnsi="Arial" w:cs="Arial"/>
-              </w:rPr>
-              <w:t>0.000</w:t>
-            </w:r>
+              <w:t>$ 240.000</w:t>
+            </w:r>
+          </w:p>
+        </w:tc>
+        <w:tc>
+          <w:tcPr>
+            <w:tcW w:w="1846" w:type="dxa"/>
+            <w:vMerge/>
+          </w:tcPr>
+          <w:p>
+            <w:pPr>
+              <w:jc w:val="center"/>
+              <w:rPr>
+                <w:rFonts w:ascii="Arial" w:hAnsi="Arial" w:cs="Arial"/>
+              </w:rPr>
+            </w:pPr>
+          </w:p>
+        </w:tc>
+      </w:tr>
+      <w:tr>
+        <w:tc>
+          <w:tcPr>
+            <w:tcW w:w="2991" w:type="dxa"/>
+          </w:tcPr>
+          <w:p>
+            <w:pPr>
+              <w:jc w:val="center"/>
+              <w:rPr>
+                <w:rFonts w:ascii="Arial" w:hAnsi="Arial" w:cs="Arial"/>
+                <w:b/>
+                <w:bCs/>
+              </w:rPr>
+            </w:pPr>
+            <w:r>
+              <w:rPr>
+                <w:rFonts w:ascii="Arial" w:hAnsi="Arial" w:cs="Arial"/>
+                <w:b/>
+                <w:bCs/>
+              </w:rPr>
+              <w:t>AUXILIO DE TRANSPORTE</w:t>
+            </w:r>
+          </w:p>
+        </w:tc>
+        <w:tc>
+          <w:tcPr>
+            <w:tcW w:w="2249" w:type="dxa"/>
+          </w:tcPr>
+          <w:p>
+            <w:pPr>
+              <w:jc w:val="center"/>
+              <w:rPr>
+                <w:rFonts w:ascii="Arial" w:hAnsi="Arial" w:cs="Arial"/>
+              </w:rPr>
+            </w:pPr>
+          </w:p>
+        </w:tc>
+        <w:tc>
+          <w:tcPr>
+            <w:tcW w:w="1559" w:type="dxa"/>
+          </w:tcPr>
+          <w:p>
+            <w:pPr>
+              <w:jc w:val="center"/>
+              <w:rPr>
+                <w:rFonts w:ascii="Arial" w:hAnsi="Arial" w:cs="Arial"/>
+              </w:rPr>
+            </w:pPr>
           </w:p>
         </w:tc>
         <w:tc>
@@ -737,6 +814,12 @@
           <w:rFonts w:ascii="Arial" w:hAnsi="Arial" w:cs="Arial"/>
         </w:rPr>
         <w:t xml:space="preserve"> </w:t>
+      </w:r>
+      <w:r>
+        <w:rPr>
+          <w:rFonts w:ascii="Arial" w:hAnsi="Arial" w:cs="Arial"/>
+        </w:rPr>
+        <w:t>n</w:t>
       </w:r>
       <w:r>
         <w:rPr>

</xml_diff>

<commit_message>
Reescribir cÃ³digo de cÃ¡lculos desde cero y actualizar templates Word - Variables sf1, bs1, ad1, ax1 con cÃ¡lculos correctos, templates 12h y 8h actualizados
</commit_message>
<xml_diff>
--- a/templates/cobro_ 2026.docx
+++ b/templates/cobro_ 2026.docx
@@ -440,7 +440,7 @@
               <w:rPr>
                 <w:rFonts w:ascii="Arial" w:hAnsi="Arial" w:cs="Arial"/>
               </w:rPr>
-              <w:t>$ 2.000.000</w:t>
+              <w:t>sf1</w:t>
             </w:r>
           </w:p>
         </w:tc>
@@ -523,7 +523,13 @@
               <w:rPr>
                 <w:rFonts w:ascii="Arial" w:hAnsi="Arial" w:cs="Arial"/>
               </w:rPr>
-              <w:t>$ 200.000</w:t>
+              <w:t>s</w:t>
+            </w:r>
+            <w:r>
+              <w:rPr>
+                <w:rFonts w:ascii="Arial" w:hAnsi="Arial" w:cs="Arial"/>
+              </w:rPr>
+              <w:t>b1</w:t>
             </w:r>
           </w:p>
         </w:tc>
@@ -608,73 +614,14 @@
               <w:rPr>
                 <w:rFonts w:ascii="Arial" w:hAnsi="Arial" w:cs="Arial"/>
               </w:rPr>
-              <w:t>$ 240.000</w:t>
-            </w:r>
-          </w:p>
-        </w:tc>
-        <w:tc>
-          <w:tcPr>
-            <w:tcW w:w="1846" w:type="dxa"/>
-            <w:vMerge/>
-          </w:tcPr>
-          <w:p>
-            <w:pPr>
-              <w:jc w:val="center"/>
-              <w:rPr>
-                <w:rFonts w:ascii="Arial" w:hAnsi="Arial" w:cs="Arial"/>
-              </w:rPr>
-            </w:pPr>
-          </w:p>
-        </w:tc>
-      </w:tr>
-      <w:tr>
-        <w:tc>
-          <w:tcPr>
-            <w:tcW w:w="2991" w:type="dxa"/>
-          </w:tcPr>
-          <w:p>
-            <w:pPr>
-              <w:jc w:val="center"/>
-              <w:rPr>
-                <w:rFonts w:ascii="Arial" w:hAnsi="Arial" w:cs="Arial"/>
-                <w:b/>
-                <w:bCs/>
-              </w:rPr>
-            </w:pPr>
-            <w:r>
-              <w:rPr>
-                <w:rFonts w:ascii="Arial" w:hAnsi="Arial" w:cs="Arial"/>
-                <w:b/>
-                <w:bCs/>
-              </w:rPr>
-              <w:t>AUXILIO DE TRANSPORTE</w:t>
-            </w:r>
-          </w:p>
-        </w:tc>
-        <w:tc>
-          <w:tcPr>
-            <w:tcW w:w="2249" w:type="dxa"/>
-          </w:tcPr>
-          <w:p>
-            <w:pPr>
-              <w:jc w:val="center"/>
-              <w:rPr>
-                <w:rFonts w:ascii="Arial" w:hAnsi="Arial" w:cs="Arial"/>
-              </w:rPr>
-            </w:pPr>
-          </w:p>
-        </w:tc>
-        <w:tc>
-          <w:tcPr>
-            <w:tcW w:w="1559" w:type="dxa"/>
-          </w:tcPr>
-          <w:p>
-            <w:pPr>
-              <w:jc w:val="center"/>
-              <w:rPr>
-                <w:rFonts w:ascii="Arial" w:hAnsi="Arial" w:cs="Arial"/>
-              </w:rPr>
-            </w:pPr>
+              <w:t>a</w:t>
+            </w:r>
+            <w:r>
+              <w:rPr>
+                <w:rFonts w:ascii="Arial" w:hAnsi="Arial" w:cs="Arial"/>
+              </w:rPr>
+              <w:t>d1</w:t>
+            </w:r>
           </w:p>
         </w:tc>
         <w:tc>
@@ -799,21 +746,7 @@
         <w:rPr>
           <w:rFonts w:ascii="Arial" w:hAnsi="Arial" w:cs="Arial"/>
         </w:rPr>
-        <w:t xml:space="preserve"> </w:t>
-      </w:r>
-      <w:proofErr w:type="spellStart"/>
-      <w:r>
-        <w:rPr>
-          <w:rFonts w:ascii="Arial" w:hAnsi="Arial" w:cs="Arial"/>
-        </w:rPr>
-        <w:t>N°</w:t>
-      </w:r>
-      <w:proofErr w:type="spellEnd"/>
-      <w:r>
-        <w:rPr>
-          <w:rFonts w:ascii="Arial" w:hAnsi="Arial" w:cs="Arial"/>
-        </w:rPr>
-        <w:t xml:space="preserve"> </w:t>
+        <w:t xml:space="preserve"> N° </w:t>
       </w:r>
       <w:r>
         <w:rPr>
@@ -1424,13 +1357,6 @@
                 <w:b/>
               </w:rPr>
             </w:pPr>
-            <w:r>
-              <w:rPr>
-                <w:rFonts w:ascii="Arial" w:hAnsi="Arial" w:cs="Arial"/>
-                <w:b/>
-              </w:rPr>
-              <w:t>Num1</w:t>
-            </w:r>
           </w:p>
         </w:tc>
       </w:tr>
@@ -1470,7 +1396,39 @@
                 <w:b/>
                 <w:lang w:val="es-MX"/>
               </w:rPr>
-              <w:t>Cedu1</w:t>
+              <w:t>Cedu</w:t>
+            </w:r>
+            <w:proofErr w:type="gramStart"/>
+            <w:r>
+              <w:rPr>
+                <w:rFonts w:ascii="Arial" w:hAnsi="Arial" w:cs="Arial"/>
+                <w:b/>
+                <w:lang w:val="es-MX"/>
+              </w:rPr>
+              <w:t>1</w:t>
+            </w:r>
+            <w:r>
+              <w:rPr>
+                <w:rFonts w:ascii="Arial" w:hAnsi="Arial" w:cs="Arial"/>
+                <w:b/>
+                <w:lang w:val="es-MX"/>
+              </w:rPr>
+              <w:t xml:space="preserve">  </w:t>
+            </w:r>
+            <w:r>
+              <w:rPr>
+                <w:rFonts w:ascii="Arial" w:hAnsi="Arial" w:cs="Arial"/>
+                <w:b/>
+              </w:rPr>
+              <w:t>Num</w:t>
+            </w:r>
+            <w:proofErr w:type="gramEnd"/>
+            <w:r>
+              <w:rPr>
+                <w:rFonts w:ascii="Arial" w:hAnsi="Arial" w:cs="Arial"/>
+                <w:b/>
+              </w:rPr>
+              <w:t>1</w:t>
             </w:r>
           </w:p>
         </w:tc>

</xml_diff>

<commit_message>
Incluir template Word cuenta de cobro con variables {{}}, API solo reemplaza placeholders con llaves
Co-authored-by: Cursor <cursoragent@cursor.com>
</commit_message>
<xml_diff>
--- a/templates/cobro_ 2026.docx
+++ b/templates/cobro_ 2026.docx
@@ -89,9 +89,23 @@
         <w:rPr>
           <w:rFonts w:ascii="Arial" w:hAnsi="Arial" w:cs="Arial"/>
           <w:b/>
+        </w:rPr>
+        <w:t>{{</w:t>
+      </w:r>
+      <w:r>
+        <w:rPr>
+          <w:rFonts w:ascii="Arial" w:hAnsi="Arial" w:cs="Arial"/>
+          <w:b/>
           <w:lang w:val="es-MX"/>
         </w:rPr>
         <w:t>Name1</w:t>
+      </w:r>
+      <w:r>
+        <w:rPr>
+          <w:rFonts w:ascii="Arial" w:hAnsi="Arial" w:cs="Arial"/>
+          <w:b/>
+        </w:rPr>
+        <w:t>}}</w:t>
       </w:r>
       <w:r>
         <w:rPr>
@@ -115,9 +129,23 @@
         <w:rPr>
           <w:rFonts w:ascii="Arial" w:hAnsi="Arial" w:cs="Arial"/>
           <w:b/>
+        </w:rPr>
+        <w:t>{{</w:t>
+      </w:r>
+      <w:r>
+        <w:rPr>
+          <w:rFonts w:ascii="Arial" w:hAnsi="Arial" w:cs="Arial"/>
+          <w:b/>
           <w:lang w:val="es-MX"/>
         </w:rPr>
         <w:t>Cedu1</w:t>
+      </w:r>
+      <w:r>
+        <w:rPr>
+          <w:rFonts w:ascii="Arial" w:hAnsi="Arial" w:cs="Arial"/>
+          <w:b/>
+        </w:rPr>
+        <w:t>}}</w:t>
       </w:r>
     </w:p>
     <w:p>
@@ -132,7 +160,7 @@
       <w:pPr>
         <w:rPr>
           <w:rFonts w:ascii="Arial" w:hAnsi="Arial" w:cs="Arial"/>
-          <w:b/>
+          <w:bCs/>
         </w:rPr>
       </w:pPr>
       <w:r>
@@ -150,12 +178,28 @@
       <w:r>
         <w:rPr>
           <w:rFonts w:ascii="Arial" w:hAnsi="Arial" w:cs="Arial"/>
+          <w:bCs/>
+        </w:rPr>
+        <w:t>{{</w:t>
+      </w:r>
+      <w:r>
+        <w:rPr>
+          <w:rFonts w:ascii="Arial" w:hAnsi="Arial" w:cs="Arial"/>
+          <w:bCs/>
         </w:rPr>
         <w:t>mes1</w:t>
       </w:r>
       <w:r>
         <w:rPr>
           <w:rFonts w:ascii="Arial" w:hAnsi="Arial" w:cs="Arial"/>
+          <w:bCs/>
+        </w:rPr>
+        <w:t>}}</w:t>
+      </w:r>
+      <w:r>
+        <w:rPr>
+          <w:rFonts w:ascii="Arial" w:hAnsi="Arial" w:cs="Arial"/>
+          <w:bCs/>
         </w:rPr>
         <w:t xml:space="preserve"> DE 2026                                                                                                                                                                                                               </w:t>
       </w:r>
@@ -164,12 +208,14 @@
       <w:pPr>
         <w:rPr>
           <w:rFonts w:ascii="Arial" w:hAnsi="Arial" w:cs="Arial"/>
+          <w:bCs/>
           <w:color w:val="FF0000"/>
         </w:rPr>
       </w:pPr>
       <w:r>
         <w:rPr>
           <w:rFonts w:ascii="Arial" w:hAnsi="Arial" w:cs="Arial"/>
+          <w:bCs/>
         </w:rPr>
         <w:t xml:space="preserve">LA </w:t>
       </w:r>
@@ -177,6 +223,7 @@
       <w:r>
         <w:rPr>
           <w:rFonts w:ascii="Arial" w:hAnsi="Arial" w:cs="Arial"/>
+          <w:bCs/>
         </w:rPr>
         <w:t>SUMA :</w:t>
       </w:r>
@@ -184,18 +231,42 @@
       <w:r>
         <w:rPr>
           <w:rFonts w:ascii="Arial" w:hAnsi="Arial" w:cs="Arial"/>
+          <w:bCs/>
         </w:rPr>
         <w:t xml:space="preserve"> $</w:t>
       </w:r>
       <w:r>
         <w:rPr>
           <w:rFonts w:ascii="Arial" w:hAnsi="Arial" w:cs="Arial"/>
-        </w:rPr>
-        <w:t xml:space="preserve"> valor1</w:t>
-      </w:r>
-      <w:r>
-        <w:rPr>
-          <w:rFonts w:ascii="Arial" w:hAnsi="Arial" w:cs="Arial"/>
+          <w:bCs/>
+        </w:rPr>
+        <w:t xml:space="preserve"> </w:t>
+      </w:r>
+      <w:r>
+        <w:rPr>
+          <w:rFonts w:ascii="Arial" w:hAnsi="Arial" w:cs="Arial"/>
+          <w:bCs/>
+        </w:rPr>
+        <w:t>{{</w:t>
+      </w:r>
+      <w:r>
+        <w:rPr>
+          <w:rFonts w:ascii="Arial" w:hAnsi="Arial" w:cs="Arial"/>
+          <w:bCs/>
+        </w:rPr>
+        <w:t>valor1</w:t>
+      </w:r>
+      <w:r>
+        <w:rPr>
+          <w:rFonts w:ascii="Arial" w:hAnsi="Arial" w:cs="Arial"/>
+          <w:bCs/>
+        </w:rPr>
+        <w:t>}}</w:t>
+      </w:r>
+      <w:r>
+        <w:rPr>
+          <w:rFonts w:ascii="Arial" w:hAnsi="Arial" w:cs="Arial"/>
+          <w:bCs/>
         </w:rPr>
         <w:t xml:space="preserve">  </w:t>
       </w:r>
@@ -209,56 +280,106 @@
       <w:r>
         <w:rPr>
           <w:rFonts w:ascii="Arial" w:hAnsi="Arial" w:cs="Arial"/>
+          <w:bCs/>
         </w:rPr>
         <w:t xml:space="preserve">POR CONCEPTO DE REALIZACION DE TURNOS DOMICILIARIOS POR ENFERMERIA EN </w:t>
       </w:r>
       <w:r>
         <w:rPr>
           <w:rFonts w:ascii="Arial" w:hAnsi="Arial" w:cs="Arial"/>
+          <w:bCs/>
         </w:rPr>
         <w:t>CONVENCION</w:t>
       </w:r>
       <w:r>
         <w:rPr>
           <w:rFonts w:ascii="Arial" w:hAnsi="Arial" w:cs="Arial"/>
+          <w:bCs/>
         </w:rPr>
         <w:t xml:space="preserve"> N. DE S. DEL </w:t>
       </w:r>
       <w:r>
         <w:rPr>
           <w:rFonts w:ascii="Arial" w:hAnsi="Arial" w:cs="Arial"/>
+          <w:bCs/>
+        </w:rPr>
+        <w:t>{{</w:t>
+      </w:r>
+      <w:r>
+        <w:rPr>
+          <w:rFonts w:ascii="Arial" w:hAnsi="Arial" w:cs="Arial"/>
+          <w:bCs/>
         </w:rPr>
         <w:t>dia1</w:t>
       </w:r>
       <w:r>
         <w:rPr>
           <w:rFonts w:ascii="Arial" w:hAnsi="Arial" w:cs="Arial"/>
+          <w:bCs/>
+        </w:rPr>
+        <w:t>}}</w:t>
+      </w:r>
+      <w:r>
+        <w:rPr>
+          <w:rFonts w:ascii="Arial" w:hAnsi="Arial" w:cs="Arial"/>
+          <w:bCs/>
         </w:rPr>
         <w:t xml:space="preserve"> AL </w:t>
       </w:r>
       <w:r>
         <w:rPr>
           <w:rFonts w:ascii="Arial" w:hAnsi="Arial" w:cs="Arial"/>
+          <w:bCs/>
+        </w:rPr>
+        <w:t>{{</w:t>
+      </w:r>
+      <w:r>
+        <w:rPr>
+          <w:rFonts w:ascii="Arial" w:hAnsi="Arial" w:cs="Arial"/>
+          <w:bCs/>
         </w:rPr>
         <w:t>dia</w:t>
       </w:r>
       <w:r>
         <w:rPr>
           <w:rFonts w:ascii="Arial" w:hAnsi="Arial" w:cs="Arial"/>
+          <w:bCs/>
         </w:rPr>
         <w:t>2</w:t>
       </w:r>
       <w:r>
         <w:rPr>
           <w:rFonts w:ascii="Arial" w:hAnsi="Arial" w:cs="Arial"/>
+          <w:bCs/>
+        </w:rPr>
+        <w:t>}}</w:t>
+      </w:r>
+      <w:r>
+        <w:rPr>
+          <w:rFonts w:ascii="Arial" w:hAnsi="Arial" w:cs="Arial"/>
+          <w:bCs/>
         </w:rPr>
         <w:t xml:space="preserve"> DE </w:t>
       </w:r>
       <w:r>
         <w:rPr>
           <w:rFonts w:ascii="Arial" w:hAnsi="Arial" w:cs="Arial"/>
+          <w:bCs/>
+        </w:rPr>
+        <w:t>{{</w:t>
+      </w:r>
+      <w:r>
+        <w:rPr>
+          <w:rFonts w:ascii="Arial" w:hAnsi="Arial" w:cs="Arial"/>
         </w:rPr>
         <w:t>mes1</w:t>
+      </w:r>
+      <w:r>
+        <w:rPr>
+          <w:rFonts w:ascii="Arial" w:hAnsi="Arial" w:cs="Arial"/>
+          <w:bCs/>
+        </w:rPr>
+        <w:t>}}</w:t>
       </w:r>
       <w:r>
         <w:rPr>
@@ -434,13 +555,29 @@
               <w:jc w:val="center"/>
               <w:rPr>
                 <w:rFonts w:ascii="Arial" w:hAnsi="Arial" w:cs="Arial"/>
-              </w:rPr>
-            </w:pPr>
-            <w:r>
-              <w:rPr>
-                <w:rFonts w:ascii="Arial" w:hAnsi="Arial" w:cs="Arial"/>
+                <w:bCs/>
+              </w:rPr>
+            </w:pPr>
+            <w:r>
+              <w:rPr>
+                <w:rFonts w:ascii="Arial" w:hAnsi="Arial" w:cs="Arial"/>
+                <w:bCs/>
+              </w:rPr>
+              <w:t>{{</w:t>
+            </w:r>
+            <w:r>
+              <w:rPr>
+                <w:rFonts w:ascii="Arial" w:hAnsi="Arial" w:cs="Arial"/>
+                <w:bCs/>
               </w:rPr>
               <w:t>sf1</w:t>
+            </w:r>
+            <w:r>
+              <w:rPr>
+                <w:rFonts w:ascii="Arial" w:hAnsi="Arial" w:cs="Arial"/>
+                <w:bCs/>
+              </w:rPr>
+              <w:t>}}</w:t>
             </w:r>
           </w:p>
         </w:tc>
@@ -459,8 +596,22 @@
             <w:r>
               <w:rPr>
                 <w:rFonts w:ascii="Arial" w:hAnsi="Arial" w:cs="Arial"/>
+                <w:bCs/>
+              </w:rPr>
+              <w:t>{{</w:t>
+            </w:r>
+            <w:r>
+              <w:rPr>
+                <w:rFonts w:ascii="Arial" w:hAnsi="Arial" w:cs="Arial"/>
               </w:rPr>
               <w:t>paciente1</w:t>
+            </w:r>
+            <w:r>
+              <w:rPr>
+                <w:rFonts w:ascii="Arial" w:hAnsi="Arial" w:cs="Arial"/>
+                <w:bCs/>
+              </w:rPr>
+              <w:t>}}</w:t>
             </w:r>
           </w:p>
         </w:tc>
@@ -517,19 +668,36 @@
               <w:jc w:val="center"/>
               <w:rPr>
                 <w:rFonts w:ascii="Arial" w:hAnsi="Arial" w:cs="Arial"/>
-              </w:rPr>
-            </w:pPr>
-            <w:r>
-              <w:rPr>
-                <w:rFonts w:ascii="Arial" w:hAnsi="Arial" w:cs="Arial"/>
+                <w:bCs/>
+              </w:rPr>
+            </w:pPr>
+            <w:r>
+              <w:rPr>
+                <w:rFonts w:ascii="Arial" w:hAnsi="Arial" w:cs="Arial"/>
+                <w:bCs/>
+              </w:rPr>
+              <w:t>{{</w:t>
+            </w:r>
+            <w:r>
+              <w:rPr>
+                <w:rFonts w:ascii="Arial" w:hAnsi="Arial" w:cs="Arial"/>
+                <w:bCs/>
               </w:rPr>
               <w:t>s</w:t>
             </w:r>
             <w:r>
               <w:rPr>
                 <w:rFonts w:ascii="Arial" w:hAnsi="Arial" w:cs="Arial"/>
+                <w:bCs/>
               </w:rPr>
               <w:t>b1</w:t>
+            </w:r>
+            <w:r>
+              <w:rPr>
+                <w:rFonts w:ascii="Arial" w:hAnsi="Arial" w:cs="Arial"/>
+                <w:bCs/>
+              </w:rPr>
+              <w:t>}}</w:t>
             </w:r>
           </w:p>
         </w:tc>
@@ -608,19 +776,36 @@
               <w:jc w:val="center"/>
               <w:rPr>
                 <w:rFonts w:ascii="Arial" w:hAnsi="Arial" w:cs="Arial"/>
-              </w:rPr>
-            </w:pPr>
-            <w:r>
-              <w:rPr>
-                <w:rFonts w:ascii="Arial" w:hAnsi="Arial" w:cs="Arial"/>
+                <w:bCs/>
+              </w:rPr>
+            </w:pPr>
+            <w:r>
+              <w:rPr>
+                <w:rFonts w:ascii="Arial" w:hAnsi="Arial" w:cs="Arial"/>
+                <w:bCs/>
+              </w:rPr>
+              <w:t>{{</w:t>
+            </w:r>
+            <w:r>
+              <w:rPr>
+                <w:rFonts w:ascii="Arial" w:hAnsi="Arial" w:cs="Arial"/>
+                <w:bCs/>
               </w:rPr>
               <w:t>a</w:t>
             </w:r>
             <w:r>
               <w:rPr>
                 <w:rFonts w:ascii="Arial" w:hAnsi="Arial" w:cs="Arial"/>
+                <w:bCs/>
               </w:rPr>
               <w:t>d1</w:t>
+            </w:r>
+            <w:r>
+              <w:rPr>
+                <w:rFonts w:ascii="Arial" w:hAnsi="Arial" w:cs="Arial"/>
+                <w:bCs/>
+              </w:rPr>
+              <w:t>}}</w:t>
             </w:r>
           </w:p>
         </w:tc>
@@ -678,16 +863,55 @@
                 <w:b/>
                 <w:bCs/>
               </w:rPr>
-              <w:t>$  valor</w:t>
+              <w:t xml:space="preserve">$  </w:t>
+            </w:r>
+            <w:r>
+              <w:rPr>
+                <w:rFonts w:ascii="Arial" w:hAnsi="Arial" w:cs="Arial"/>
+                <w:b/>
+              </w:rPr>
+              <w:t>{</w:t>
             </w:r>
             <w:proofErr w:type="gramEnd"/>
             <w:r>
               <w:rPr>
                 <w:rFonts w:ascii="Arial" w:hAnsi="Arial" w:cs="Arial"/>
                 <w:b/>
-                <w:bCs/>
-              </w:rPr>
-              <w:t xml:space="preserve">1          </w:t>
+              </w:rPr>
+              <w:t>{</w:t>
+            </w:r>
+            <w:r>
+              <w:rPr>
+                <w:rFonts w:ascii="Arial" w:hAnsi="Arial" w:cs="Arial"/>
+                <w:b/>
+                <w:bCs/>
+              </w:rPr>
+              <w:t>valor1</w:t>
+            </w:r>
+            <w:proofErr w:type="gramStart"/>
+            <w:r>
+              <w:rPr>
+                <w:rFonts w:ascii="Arial" w:hAnsi="Arial" w:cs="Arial"/>
+                <w:b/>
+              </w:rPr>
+              <w:t>}}</w:t>
+            </w:r>
+            <w:r>
+              <w:rPr>
+                <w:rFonts w:ascii="Arial" w:hAnsi="Arial" w:cs="Arial"/>
+                <w:b/>
+                <w:bCs/>
+              </w:rPr>
+              <w:t xml:space="preserve">   </w:t>
+            </w:r>
+            <w:proofErr w:type="gramEnd"/>
+            <w:r>
+              <w:rPr>
+                <w:rFonts w:ascii="Arial" w:hAnsi="Arial" w:cs="Arial"/>
+                <w:b/>
+                <w:bCs/>
+              </w:rPr>
+              <w:t xml:space="preserve">       </w:t>
             </w:r>
           </w:p>
         </w:tc>
@@ -739,14 +963,49 @@
       <w:r>
         <w:rPr>
           <w:rFonts w:ascii="Arial" w:hAnsi="Arial" w:cs="Arial"/>
+          <w:bCs/>
+        </w:rPr>
+        <w:t>{{</w:t>
+      </w:r>
+      <w:r>
+        <w:rPr>
+          <w:rFonts w:ascii="Arial" w:hAnsi="Arial" w:cs="Arial"/>
         </w:rPr>
         <w:t>banco1</w:t>
       </w:r>
       <w:r>
         <w:rPr>
           <w:rFonts w:ascii="Arial" w:hAnsi="Arial" w:cs="Arial"/>
-        </w:rPr>
-        <w:t xml:space="preserve"> N° </w:t>
+          <w:bCs/>
+        </w:rPr>
+        <w:t>}}</w:t>
+      </w:r>
+      <w:r>
+        <w:rPr>
+          <w:rFonts w:ascii="Arial" w:hAnsi="Arial" w:cs="Arial"/>
+        </w:rPr>
+        <w:t xml:space="preserve"> </w:t>
+      </w:r>
+      <w:proofErr w:type="spellStart"/>
+      <w:r>
+        <w:rPr>
+          <w:rFonts w:ascii="Arial" w:hAnsi="Arial" w:cs="Arial"/>
+        </w:rPr>
+        <w:t>N°</w:t>
+      </w:r>
+      <w:proofErr w:type="spellEnd"/>
+      <w:r>
+        <w:rPr>
+          <w:rFonts w:ascii="Arial" w:hAnsi="Arial" w:cs="Arial"/>
+        </w:rPr>
+        <w:t xml:space="preserve"> </w:t>
+      </w:r>
+      <w:r>
+        <w:rPr>
+          <w:rFonts w:ascii="Arial" w:hAnsi="Arial" w:cs="Arial"/>
+          <w:bCs/>
+        </w:rPr>
+        <w:t>{{</w:t>
       </w:r>
       <w:r>
         <w:rPr>
@@ -759,6 +1018,13 @@
           <w:rFonts w:ascii="Arial" w:hAnsi="Arial" w:cs="Arial"/>
         </w:rPr>
         <w:t>banco1</w:t>
+      </w:r>
+      <w:r>
+        <w:rPr>
+          <w:rFonts w:ascii="Arial" w:hAnsi="Arial" w:cs="Arial"/>
+          <w:bCs/>
+        </w:rPr>
+        <w:t>}}</w:t>
       </w:r>
     </w:p>
     <w:p>
@@ -1388,7 +1654,30 @@
                 <w:rFonts w:ascii="Arial" w:hAnsi="Arial" w:cs="Arial"/>
                 <w:b/>
               </w:rPr>
-              <w:t xml:space="preserve">C.C:  </w:t>
+              <w:t>C.C</w:t>
+            </w:r>
+            <w:proofErr w:type="gramStart"/>
+            <w:r>
+              <w:rPr>
+                <w:rFonts w:ascii="Arial" w:hAnsi="Arial" w:cs="Arial"/>
+                <w:b/>
+              </w:rPr>
+              <w:t xml:space="preserve">:  </w:t>
+            </w:r>
+            <w:r>
+              <w:rPr>
+                <w:rFonts w:ascii="Arial" w:hAnsi="Arial" w:cs="Arial"/>
+                <w:b/>
+              </w:rPr>
+              <w:t>{</w:t>
+            </w:r>
+            <w:proofErr w:type="gramEnd"/>
+            <w:r>
+              <w:rPr>
+                <w:rFonts w:ascii="Arial" w:hAnsi="Arial" w:cs="Arial"/>
+                <w:b/>
+              </w:rPr>
+              <w:t>{</w:t>
             </w:r>
             <w:r>
               <w:rPr>
@@ -1396,39 +1685,85 @@
                 <w:b/>
                 <w:lang w:val="es-MX"/>
               </w:rPr>
-              <w:t>Cedu</w:t>
+              <w:t>Cedu1</w:t>
             </w:r>
             <w:proofErr w:type="gramStart"/>
             <w:r>
               <w:rPr>
                 <w:rFonts w:ascii="Arial" w:hAnsi="Arial" w:cs="Arial"/>
                 <w:b/>
+              </w:rPr>
+              <w:t>}}</w:t>
+            </w:r>
+            <w:r>
+              <w:rPr>
+                <w:rFonts w:ascii="Arial" w:hAnsi="Arial" w:cs="Arial"/>
+                <w:b/>
                 <w:lang w:val="es-MX"/>
               </w:rPr>
+              <w:t xml:space="preserve">  </w:t>
+            </w:r>
+            <w:r>
+              <w:rPr>
+                <w:rFonts w:ascii="Arial" w:hAnsi="Arial" w:cs="Arial"/>
+                <w:b/>
+                <w:lang w:val="es-MX"/>
+              </w:rPr>
+              <w:t xml:space="preserve"> </w:t>
+            </w:r>
+            <w:proofErr w:type="gramEnd"/>
+            <w:r>
+              <w:rPr>
+                <w:rFonts w:ascii="Arial" w:hAnsi="Arial" w:cs="Arial"/>
+                <w:b/>
+                <w:lang w:val="es-MX"/>
+              </w:rPr>
+              <w:t xml:space="preserve">                       </w:t>
+            </w:r>
+            <w:proofErr w:type="gramStart"/>
+            <w:r>
+              <w:rPr>
+                <w:rFonts w:ascii="Arial" w:hAnsi="Arial" w:cs="Arial"/>
+                <w:b/>
+                <w:lang w:val="es-MX"/>
+              </w:rPr>
+              <w:t xml:space="preserve">   </w:t>
+            </w:r>
+            <w:r>
+              <w:rPr>
+                <w:rFonts w:ascii="Arial" w:hAnsi="Arial" w:cs="Arial"/>
+                <w:b/>
+              </w:rPr>
+              <w:t>{</w:t>
+            </w:r>
+            <w:proofErr w:type="gramEnd"/>
+            <w:r>
+              <w:rPr>
+                <w:rFonts w:ascii="Arial" w:hAnsi="Arial" w:cs="Arial"/>
+                <w:b/>
+              </w:rPr>
+              <w:t>{</w:t>
+            </w:r>
+            <w:r>
+              <w:rPr>
+                <w:rFonts w:ascii="Arial" w:hAnsi="Arial" w:cs="Arial"/>
+                <w:b/>
+              </w:rPr>
+              <w:t>Num</w:t>
+            </w:r>
+            <w:r>
+              <w:rPr>
+                <w:rFonts w:ascii="Arial" w:hAnsi="Arial" w:cs="Arial"/>
+                <w:b/>
+              </w:rPr>
               <w:t>1</w:t>
             </w:r>
             <w:r>
               <w:rPr>
                 <w:rFonts w:ascii="Arial" w:hAnsi="Arial" w:cs="Arial"/>
                 <w:b/>
-                <w:lang w:val="es-MX"/>
-              </w:rPr>
-              <w:t xml:space="preserve">  </w:t>
-            </w:r>
-            <w:r>
-              <w:rPr>
-                <w:rFonts w:ascii="Arial" w:hAnsi="Arial" w:cs="Arial"/>
-                <w:b/>
-              </w:rPr>
-              <w:t>Num</w:t>
-            </w:r>
-            <w:proofErr w:type="gramEnd"/>
-            <w:r>
-              <w:rPr>
-                <w:rFonts w:ascii="Arial" w:hAnsi="Arial" w:cs="Arial"/>
-                <w:b/>
-              </w:rPr>
-              <w:t>1</w:t>
+              </w:rPr>
+              <w:t>}}</w:t>
             </w:r>
           </w:p>
         </w:tc>
@@ -1876,7 +2211,6 @@
   <w:style w:type="character" w:default="1" w:styleId="Fuentedeprrafopredeter">
     <w:name w:val="Default Paragraph Font"/>
     <w:uiPriority w:val="1"/>
-    <w:semiHidden/>
     <w:unhideWhenUsed/>
   </w:style>
   <w:style w:type="table" w:default="1" w:styleId="Tablanormal">

</xml_diff>